<commit_message>
Refactor and reorganize AI training data and models
Removed obsolete scripts and models, added new silver line detector models, and reorganized files for better structure. Introduced a new Jupyter notebook for custom silver line model training, and moved/renamed image and model assets to more descriptive directories.
</commit_message>
<xml_diff>
--- a/4_documents/Fusion Zero Labels.docx
+++ b/4_documents/Fusion Zero Labels.docx
@@ -28,12 +28,6 @@
         <w:gridCol w:w="3968"/>
       </w:tblGrid>
       <w:tr>
-        <w:tblPrEx>
-          <w:tblCellMar>
-            <w:top w:w="0" w:type="dxa"/>
-            <w:bottom w:w="0" w:type="dxa"/>
-          </w:tblCellMar>
-        </w:tblPrEx>
         <w:trPr>
           <w:cantSplit/>
           <w:trHeight w:hRule="exact" w:val="1440"/>
@@ -49,12 +43,16 @@
               <w:jc w:val="center"/>
               <w:rPr>
                 <w:rFonts w:ascii="JetBrains Mono" w:hAnsi="JetBrains Mono" w:cs="JetBrains Mono"/>
+                <w:sz w:val="32"/>
+                <w:szCs w:val="32"/>
               </w:rPr>
             </w:pPr>
             <w:r>
               <w:rPr>
                 <w:rFonts w:ascii="JetBrains Mono" w:hAnsi="JetBrains Mono" w:cs="JetBrains Mono"/>
                 <w:noProof/>
+                <w:sz w:val="32"/>
+                <w:szCs w:val="32"/>
               </w:rPr>
               <w:drawing>
                 <wp:inline distT="0" distB="0" distL="0" distR="0" wp14:anchorId="4D5AA1DA" wp14:editId="5DE731B2">
@@ -113,8 +111,8 @@
                 <w:rFonts w:ascii="JetBrains Mono" w:hAnsi="JetBrains Mono" w:cs="JetBrains Mono"/>
                 <w:b/>
                 <w:bCs/>
-                <w:sz w:val="32"/>
-                <w:szCs w:val="32"/>
+                <w:sz w:val="40"/>
+                <w:szCs w:val="40"/>
               </w:rPr>
             </w:pPr>
             <w:r>
@@ -122,8 +120,8 @@
                 <w:rFonts w:ascii="JetBrains Mono" w:hAnsi="JetBrains Mono" w:cs="JetBrains Mono"/>
                 <w:b/>
                 <w:bCs/>
-                <w:sz w:val="32"/>
-                <w:szCs w:val="32"/>
+                <w:sz w:val="40"/>
+                <w:szCs w:val="40"/>
               </w:rPr>
               <w:t>[1] AIDAN</w:t>
             </w:r>
@@ -140,12 +138,16 @@
               <w:jc w:val="center"/>
               <w:rPr>
                 <w:rFonts w:ascii="JetBrains Mono" w:hAnsi="JetBrains Mono" w:cs="JetBrains Mono"/>
+                <w:sz w:val="32"/>
+                <w:szCs w:val="32"/>
               </w:rPr>
             </w:pPr>
             <w:r>
               <w:rPr>
                 <w:rFonts w:ascii="JetBrains Mono" w:hAnsi="JetBrains Mono" w:cs="JetBrains Mono"/>
                 <w:noProof/>
+                <w:sz w:val="32"/>
+                <w:szCs w:val="32"/>
               </w:rPr>
               <w:drawing>
                 <wp:inline distT="0" distB="0" distL="0" distR="0" wp14:anchorId="33EF32EB" wp14:editId="7761D6FB">
@@ -202,12 +204,6 @@
         </w:tc>
       </w:tr>
       <w:tr>
-        <w:tblPrEx>
-          <w:tblCellMar>
-            <w:top w:w="0" w:type="dxa"/>
-            <w:bottom w:w="0" w:type="dxa"/>
-          </w:tblCellMar>
-        </w:tblPrEx>
         <w:trPr>
           <w:cantSplit/>
           <w:trHeight w:hRule="exact" w:val="1440"/>
@@ -223,12 +219,16 @@
               <w:jc w:val="center"/>
               <w:rPr>
                 <w:rFonts w:ascii="JetBrains Mono" w:hAnsi="JetBrains Mono" w:cs="JetBrains Mono"/>
+                <w:sz w:val="32"/>
+                <w:szCs w:val="32"/>
               </w:rPr>
             </w:pPr>
             <w:r>
               <w:rPr>
                 <w:rFonts w:ascii="JetBrains Mono" w:hAnsi="JetBrains Mono" w:cs="JetBrains Mono"/>
                 <w:noProof/>
+                <w:sz w:val="32"/>
+                <w:szCs w:val="32"/>
               </w:rPr>
               <w:drawing>
                 <wp:inline distT="0" distB="0" distL="0" distR="0" wp14:anchorId="537123D9" wp14:editId="690E1FCF">
@@ -287,8 +287,8 @@
                 <w:rFonts w:ascii="JetBrains Mono" w:hAnsi="JetBrains Mono" w:cs="JetBrains Mono"/>
                 <w:b/>
                 <w:bCs/>
-                <w:sz w:val="32"/>
-                <w:szCs w:val="32"/>
+                <w:sz w:val="40"/>
+                <w:szCs w:val="40"/>
               </w:rPr>
             </w:pPr>
             <w:r>
@@ -296,10 +296,10 @@
                 <w:rFonts w:ascii="JetBrains Mono" w:hAnsi="JetBrains Mono" w:cs="JetBrains Mono"/>
                 <w:b/>
                 <w:bCs/>
-                <w:sz w:val="32"/>
-                <w:szCs w:val="32"/>
-              </w:rPr>
-              <w:t>[2] FREDERICK</w:t>
+                <w:sz w:val="40"/>
+                <w:szCs w:val="40"/>
+              </w:rPr>
+              <w:t>[1] AIDAN</w:t>
             </w:r>
           </w:p>
         </w:tc>
@@ -314,12 +314,16 @@
               <w:jc w:val="center"/>
               <w:rPr>
                 <w:rFonts w:ascii="JetBrains Mono" w:hAnsi="JetBrains Mono" w:cs="JetBrains Mono"/>
+                <w:sz w:val="32"/>
+                <w:szCs w:val="32"/>
               </w:rPr>
             </w:pPr>
             <w:r>
               <w:rPr>
                 <w:rFonts w:ascii="JetBrains Mono" w:hAnsi="JetBrains Mono" w:cs="JetBrains Mono"/>
                 <w:noProof/>
+                <w:sz w:val="32"/>
+                <w:szCs w:val="32"/>
               </w:rPr>
               <w:drawing>
                 <wp:inline distT="0" distB="0" distL="0" distR="0" wp14:anchorId="43D66FD7" wp14:editId="148D518B">
@@ -376,12 +380,6 @@
         </w:tc>
       </w:tr>
       <w:tr>
-        <w:tblPrEx>
-          <w:tblCellMar>
-            <w:top w:w="0" w:type="dxa"/>
-            <w:bottom w:w="0" w:type="dxa"/>
-          </w:tblCellMar>
-        </w:tblPrEx>
         <w:trPr>
           <w:cantSplit/>
           <w:trHeight w:hRule="exact" w:val="1440"/>
@@ -397,17 +395,715 @@
               <w:jc w:val="center"/>
               <w:rPr>
                 <w:rFonts w:ascii="JetBrains Mono" w:hAnsi="JetBrains Mono" w:cs="JetBrains Mono"/>
+                <w:sz w:val="32"/>
+                <w:szCs w:val="32"/>
               </w:rPr>
             </w:pPr>
             <w:r>
               <w:rPr>
+                <w:rFonts w:ascii="JetBrains Mono" w:hAnsi="JetBrains Mono" w:cs="JetBrains Mono"/>
                 <w:noProof/>
+                <w:sz w:val="32"/>
+                <w:szCs w:val="32"/>
               </w:rPr>
               <w:drawing>
-                <wp:inline distT="0" distB="0" distL="0" distR="0" wp14:anchorId="6AB37360" wp14:editId="7DF23F63">
-                  <wp:extent cx="1694457" cy="847229"/>
-                  <wp:effectExtent l="0" t="0" r="1270" b="0"/>
-                  <wp:docPr id="1495031273" name="Picture 3" descr="undefined"/>
+                <wp:inline distT="0" distB="0" distL="0" distR="0" wp14:anchorId="0940AD69" wp14:editId="114945DA">
+                  <wp:extent cx="1129665" cy="914400"/>
+                  <wp:effectExtent l="0" t="0" r="0" b="0"/>
+                  <wp:docPr id="1789070225" name="Picture 1"/>
+                  <wp:cNvGraphicFramePr>
+                    <a:graphicFrameLocks xmlns:a="http://schemas.openxmlformats.org/drawingml/2006/main" noChangeAspect="1"/>
+                  </wp:cNvGraphicFramePr>
+                  <a:graphic xmlns:a="http://schemas.openxmlformats.org/drawingml/2006/main">
+                    <a:graphicData uri="http://schemas.openxmlformats.org/drawingml/2006/picture">
+                      <pic:pic xmlns:pic="http://schemas.openxmlformats.org/drawingml/2006/picture">
+                        <pic:nvPicPr>
+                          <pic:cNvPr id="1130620961" name="Picture 1130620961"/>
+                          <pic:cNvPicPr/>
+                        </pic:nvPicPr>
+                        <pic:blipFill>
+                          <a:blip r:embed="rId4" cstate="print">
+                            <a:extLst>
+                              <a:ext uri="{28A0092B-C50C-407E-A947-70E740481C1C}">
+                                <a14:useLocalDpi xmlns:a14="http://schemas.microsoft.com/office/drawing/2010/main" val="0"/>
+                              </a:ext>
+                            </a:extLst>
+                          </a:blip>
+                          <a:stretch>
+                            <a:fillRect/>
+                          </a:stretch>
+                        </pic:blipFill>
+                        <pic:spPr>
+                          <a:xfrm>
+                            <a:off x="0" y="0"/>
+                            <a:ext cx="1129665" cy="914400"/>
+                          </a:xfrm>
+                          <a:prstGeom prst="rect">
+                            <a:avLst/>
+                          </a:prstGeom>
+                        </pic:spPr>
+                      </pic:pic>
+                    </a:graphicData>
+                  </a:graphic>
+                </wp:inline>
+              </w:drawing>
+            </w:r>
+          </w:p>
+        </w:tc>
+        <w:tc>
+          <w:tcPr>
+            <w:tcW w:w="3968" w:type="dxa"/>
+            <w:vAlign w:val="center"/>
+          </w:tcPr>
+          <w:p>
+            <w:pPr>
+              <w:ind w:left="258" w:right="258"/>
+              <w:jc w:val="center"/>
+              <w:rPr>
+                <w:rFonts w:ascii="JetBrains Mono" w:hAnsi="JetBrains Mono" w:cs="JetBrains Mono"/>
+                <w:sz w:val="32"/>
+                <w:szCs w:val="32"/>
+              </w:rPr>
+            </w:pPr>
+            <w:r>
+              <w:rPr>
+                <w:rFonts w:ascii="JetBrains Mono" w:hAnsi="JetBrains Mono" w:cs="JetBrains Mono"/>
+                <w:b/>
+                <w:bCs/>
+                <w:sz w:val="40"/>
+                <w:szCs w:val="40"/>
+              </w:rPr>
+              <w:t>[1] AIDAN</w:t>
+            </w:r>
+          </w:p>
+        </w:tc>
+        <w:tc>
+          <w:tcPr>
+            <w:tcW w:w="3968" w:type="dxa"/>
+            <w:vAlign w:val="center"/>
+          </w:tcPr>
+          <w:p>
+            <w:pPr>
+              <w:ind w:left="258" w:right="258"/>
+              <w:jc w:val="center"/>
+              <w:rPr>
+                <w:rFonts w:ascii="JetBrains Mono" w:hAnsi="JetBrains Mono" w:cs="JetBrains Mono"/>
+                <w:sz w:val="32"/>
+                <w:szCs w:val="32"/>
+              </w:rPr>
+            </w:pPr>
+            <w:r>
+              <w:rPr>
+                <w:rFonts w:ascii="JetBrains Mono" w:hAnsi="JetBrains Mono" w:cs="JetBrains Mono"/>
+                <w:noProof/>
+                <w:sz w:val="32"/>
+                <w:szCs w:val="32"/>
+              </w:rPr>
+              <w:drawing>
+                <wp:inline distT="0" distB="0" distL="0" distR="0" wp14:anchorId="745E2BC6" wp14:editId="5BC2376D">
+                  <wp:extent cx="2148522" cy="612329"/>
+                  <wp:effectExtent l="0" t="0" r="4445" b="0"/>
+                  <wp:docPr id="1633006838" name="Picture 2"/>
+                  <wp:cNvGraphicFramePr>
+                    <a:graphicFrameLocks xmlns:a="http://schemas.openxmlformats.org/drawingml/2006/main" noChangeAspect="1"/>
+                  </wp:cNvGraphicFramePr>
+                  <a:graphic xmlns:a="http://schemas.openxmlformats.org/drawingml/2006/main">
+                    <a:graphicData uri="http://schemas.openxmlformats.org/drawingml/2006/picture">
+                      <pic:pic xmlns:pic="http://schemas.openxmlformats.org/drawingml/2006/picture">
+                        <pic:nvPicPr>
+                          <pic:cNvPr id="424051878" name="Picture 424051878"/>
+                          <pic:cNvPicPr/>
+                        </pic:nvPicPr>
+                        <pic:blipFill rotWithShape="1">
+                          <a:blip r:embed="rId5">
+                            <a:extLst>
+                              <a:ext uri="{28A0092B-C50C-407E-A947-70E740481C1C}">
+                                <a14:useLocalDpi xmlns:a14="http://schemas.microsoft.com/office/drawing/2010/main" val="0"/>
+                              </a:ext>
+                            </a:extLst>
+                          </a:blip>
+                          <a:srcRect t="22642" b="29857"/>
+                          <a:stretch>
+                            <a:fillRect/>
+                          </a:stretch>
+                        </pic:blipFill>
+                        <pic:spPr bwMode="auto">
+                          <a:xfrm>
+                            <a:off x="0" y="0"/>
+                            <a:ext cx="2179247" cy="621086"/>
+                          </a:xfrm>
+                          <a:prstGeom prst="rect">
+                            <a:avLst/>
+                          </a:prstGeom>
+                          <a:ln>
+                            <a:noFill/>
+                          </a:ln>
+                          <a:extLst>
+                            <a:ext uri="{53640926-AAD7-44D8-BBD7-CCE9431645EC}">
+                              <a14:shadowObscured xmlns:a14="http://schemas.microsoft.com/office/drawing/2010/main"/>
+                            </a:ext>
+                          </a:extLst>
+                        </pic:spPr>
+                      </pic:pic>
+                    </a:graphicData>
+                  </a:graphic>
+                </wp:inline>
+              </w:drawing>
+            </w:r>
+          </w:p>
+        </w:tc>
+      </w:tr>
+      <w:tr>
+        <w:trPr>
+          <w:cantSplit/>
+          <w:trHeight w:hRule="exact" w:val="1440"/>
+        </w:trPr>
+        <w:tc>
+          <w:tcPr>
+            <w:tcW w:w="3968" w:type="dxa"/>
+            <w:vAlign w:val="center"/>
+          </w:tcPr>
+          <w:p>
+            <w:pPr>
+              <w:ind w:left="258" w:right="258"/>
+              <w:jc w:val="center"/>
+              <w:rPr>
+                <w:rFonts w:ascii="JetBrains Mono" w:hAnsi="JetBrains Mono" w:cs="JetBrains Mono"/>
+                <w:sz w:val="32"/>
+                <w:szCs w:val="32"/>
+              </w:rPr>
+            </w:pPr>
+            <w:r>
+              <w:rPr>
+                <w:rFonts w:ascii="JetBrains Mono" w:hAnsi="JetBrains Mono" w:cs="JetBrains Mono"/>
+                <w:noProof/>
+                <w:sz w:val="32"/>
+                <w:szCs w:val="32"/>
+              </w:rPr>
+              <w:drawing>
+                <wp:inline distT="0" distB="0" distL="0" distR="0" wp14:anchorId="0F8170DB" wp14:editId="73D348AA">
+                  <wp:extent cx="1129665" cy="914400"/>
+                  <wp:effectExtent l="0" t="0" r="0" b="0"/>
+                  <wp:docPr id="352953027" name="Picture 1"/>
+                  <wp:cNvGraphicFramePr>
+                    <a:graphicFrameLocks xmlns:a="http://schemas.openxmlformats.org/drawingml/2006/main" noChangeAspect="1"/>
+                  </wp:cNvGraphicFramePr>
+                  <a:graphic xmlns:a="http://schemas.openxmlformats.org/drawingml/2006/main">
+                    <a:graphicData uri="http://schemas.openxmlformats.org/drawingml/2006/picture">
+                      <pic:pic xmlns:pic="http://schemas.openxmlformats.org/drawingml/2006/picture">
+                        <pic:nvPicPr>
+                          <pic:cNvPr id="1130620961" name="Picture 1130620961"/>
+                          <pic:cNvPicPr/>
+                        </pic:nvPicPr>
+                        <pic:blipFill>
+                          <a:blip r:embed="rId4" cstate="print">
+                            <a:extLst>
+                              <a:ext uri="{28A0092B-C50C-407E-A947-70E740481C1C}">
+                                <a14:useLocalDpi xmlns:a14="http://schemas.microsoft.com/office/drawing/2010/main" val="0"/>
+                              </a:ext>
+                            </a:extLst>
+                          </a:blip>
+                          <a:stretch>
+                            <a:fillRect/>
+                          </a:stretch>
+                        </pic:blipFill>
+                        <pic:spPr>
+                          <a:xfrm>
+                            <a:off x="0" y="0"/>
+                            <a:ext cx="1129665" cy="914400"/>
+                          </a:xfrm>
+                          <a:prstGeom prst="rect">
+                            <a:avLst/>
+                          </a:prstGeom>
+                        </pic:spPr>
+                      </pic:pic>
+                    </a:graphicData>
+                  </a:graphic>
+                </wp:inline>
+              </w:drawing>
+            </w:r>
+          </w:p>
+        </w:tc>
+        <w:tc>
+          <w:tcPr>
+            <w:tcW w:w="3968" w:type="dxa"/>
+            <w:vAlign w:val="center"/>
+          </w:tcPr>
+          <w:p>
+            <w:pPr>
+              <w:ind w:left="258" w:right="258"/>
+              <w:jc w:val="center"/>
+              <w:rPr>
+                <w:rFonts w:ascii="JetBrains Mono" w:hAnsi="JetBrains Mono" w:cs="JetBrains Mono"/>
+                <w:sz w:val="32"/>
+                <w:szCs w:val="32"/>
+              </w:rPr>
+            </w:pPr>
+            <w:r>
+              <w:rPr>
+                <w:rFonts w:ascii="JetBrains Mono" w:hAnsi="JetBrains Mono" w:cs="JetBrains Mono"/>
+                <w:b/>
+                <w:bCs/>
+                <w:sz w:val="40"/>
+                <w:szCs w:val="40"/>
+              </w:rPr>
+              <w:t>[2] FREDERICK</w:t>
+            </w:r>
+          </w:p>
+        </w:tc>
+        <w:tc>
+          <w:tcPr>
+            <w:tcW w:w="3968" w:type="dxa"/>
+            <w:vAlign w:val="center"/>
+          </w:tcPr>
+          <w:p>
+            <w:pPr>
+              <w:ind w:left="258" w:right="258"/>
+              <w:jc w:val="center"/>
+              <w:rPr>
+                <w:rFonts w:ascii="JetBrains Mono" w:hAnsi="JetBrains Mono" w:cs="JetBrains Mono"/>
+                <w:sz w:val="32"/>
+                <w:szCs w:val="32"/>
+              </w:rPr>
+            </w:pPr>
+            <w:r>
+              <w:rPr>
+                <w:rFonts w:ascii="JetBrains Mono" w:hAnsi="JetBrains Mono" w:cs="JetBrains Mono"/>
+                <w:noProof/>
+                <w:sz w:val="32"/>
+                <w:szCs w:val="32"/>
+              </w:rPr>
+              <w:drawing>
+                <wp:inline distT="0" distB="0" distL="0" distR="0" wp14:anchorId="0C31116A" wp14:editId="5175BF16">
+                  <wp:extent cx="2148522" cy="612329"/>
+                  <wp:effectExtent l="0" t="0" r="4445" b="0"/>
+                  <wp:docPr id="1411130409" name="Picture 2"/>
+                  <wp:cNvGraphicFramePr>
+                    <a:graphicFrameLocks xmlns:a="http://schemas.openxmlformats.org/drawingml/2006/main" noChangeAspect="1"/>
+                  </wp:cNvGraphicFramePr>
+                  <a:graphic xmlns:a="http://schemas.openxmlformats.org/drawingml/2006/main">
+                    <a:graphicData uri="http://schemas.openxmlformats.org/drawingml/2006/picture">
+                      <pic:pic xmlns:pic="http://schemas.openxmlformats.org/drawingml/2006/picture">
+                        <pic:nvPicPr>
+                          <pic:cNvPr id="424051878" name="Picture 424051878"/>
+                          <pic:cNvPicPr/>
+                        </pic:nvPicPr>
+                        <pic:blipFill rotWithShape="1">
+                          <a:blip r:embed="rId5">
+                            <a:extLst>
+                              <a:ext uri="{28A0092B-C50C-407E-A947-70E740481C1C}">
+                                <a14:useLocalDpi xmlns:a14="http://schemas.microsoft.com/office/drawing/2010/main" val="0"/>
+                              </a:ext>
+                            </a:extLst>
+                          </a:blip>
+                          <a:srcRect t="22642" b="29857"/>
+                          <a:stretch>
+                            <a:fillRect/>
+                          </a:stretch>
+                        </pic:blipFill>
+                        <pic:spPr bwMode="auto">
+                          <a:xfrm>
+                            <a:off x="0" y="0"/>
+                            <a:ext cx="2179247" cy="621086"/>
+                          </a:xfrm>
+                          <a:prstGeom prst="rect">
+                            <a:avLst/>
+                          </a:prstGeom>
+                          <a:ln>
+                            <a:noFill/>
+                          </a:ln>
+                          <a:extLst>
+                            <a:ext uri="{53640926-AAD7-44D8-BBD7-CCE9431645EC}">
+                              <a14:shadowObscured xmlns:a14="http://schemas.microsoft.com/office/drawing/2010/main"/>
+                            </a:ext>
+                          </a:extLst>
+                        </pic:spPr>
+                      </pic:pic>
+                    </a:graphicData>
+                  </a:graphic>
+                </wp:inline>
+              </w:drawing>
+            </w:r>
+          </w:p>
+        </w:tc>
+      </w:tr>
+      <w:tr>
+        <w:trPr>
+          <w:cantSplit/>
+          <w:trHeight w:hRule="exact" w:val="1440"/>
+        </w:trPr>
+        <w:tc>
+          <w:tcPr>
+            <w:tcW w:w="3968" w:type="dxa"/>
+            <w:vAlign w:val="center"/>
+          </w:tcPr>
+          <w:p>
+            <w:pPr>
+              <w:ind w:left="258" w:right="258"/>
+              <w:jc w:val="center"/>
+              <w:rPr>
+                <w:rFonts w:ascii="JetBrains Mono" w:hAnsi="JetBrains Mono" w:cs="JetBrains Mono"/>
+                <w:sz w:val="32"/>
+                <w:szCs w:val="32"/>
+              </w:rPr>
+            </w:pPr>
+            <w:r>
+              <w:rPr>
+                <w:rFonts w:ascii="JetBrains Mono" w:hAnsi="JetBrains Mono" w:cs="JetBrains Mono"/>
+                <w:noProof/>
+                <w:sz w:val="32"/>
+                <w:szCs w:val="32"/>
+              </w:rPr>
+              <w:drawing>
+                <wp:inline distT="0" distB="0" distL="0" distR="0" wp14:anchorId="7055A4B8" wp14:editId="209D23D4">
+                  <wp:extent cx="1129665" cy="914400"/>
+                  <wp:effectExtent l="0" t="0" r="0" b="0"/>
+                  <wp:docPr id="1558228293" name="Picture 1"/>
+                  <wp:cNvGraphicFramePr>
+                    <a:graphicFrameLocks xmlns:a="http://schemas.openxmlformats.org/drawingml/2006/main" noChangeAspect="1"/>
+                  </wp:cNvGraphicFramePr>
+                  <a:graphic xmlns:a="http://schemas.openxmlformats.org/drawingml/2006/main">
+                    <a:graphicData uri="http://schemas.openxmlformats.org/drawingml/2006/picture">
+                      <pic:pic xmlns:pic="http://schemas.openxmlformats.org/drawingml/2006/picture">
+                        <pic:nvPicPr>
+                          <pic:cNvPr id="1130620961" name="Picture 1130620961"/>
+                          <pic:cNvPicPr/>
+                        </pic:nvPicPr>
+                        <pic:blipFill>
+                          <a:blip r:embed="rId4" cstate="print">
+                            <a:extLst>
+                              <a:ext uri="{28A0092B-C50C-407E-A947-70E740481C1C}">
+                                <a14:useLocalDpi xmlns:a14="http://schemas.microsoft.com/office/drawing/2010/main" val="0"/>
+                              </a:ext>
+                            </a:extLst>
+                          </a:blip>
+                          <a:stretch>
+                            <a:fillRect/>
+                          </a:stretch>
+                        </pic:blipFill>
+                        <pic:spPr>
+                          <a:xfrm>
+                            <a:off x="0" y="0"/>
+                            <a:ext cx="1129665" cy="914400"/>
+                          </a:xfrm>
+                          <a:prstGeom prst="rect">
+                            <a:avLst/>
+                          </a:prstGeom>
+                        </pic:spPr>
+                      </pic:pic>
+                    </a:graphicData>
+                  </a:graphic>
+                </wp:inline>
+              </w:drawing>
+            </w:r>
+          </w:p>
+        </w:tc>
+        <w:tc>
+          <w:tcPr>
+            <w:tcW w:w="3968" w:type="dxa"/>
+            <w:vAlign w:val="center"/>
+          </w:tcPr>
+          <w:p>
+            <w:pPr>
+              <w:ind w:left="258" w:right="258"/>
+              <w:jc w:val="center"/>
+              <w:rPr>
+                <w:rFonts w:ascii="JetBrains Mono" w:hAnsi="JetBrains Mono" w:cs="JetBrains Mono"/>
+                <w:sz w:val="32"/>
+                <w:szCs w:val="32"/>
+              </w:rPr>
+            </w:pPr>
+            <w:r>
+              <w:rPr>
+                <w:rFonts w:ascii="JetBrains Mono" w:hAnsi="JetBrains Mono" w:cs="JetBrains Mono"/>
+                <w:b/>
+                <w:bCs/>
+                <w:sz w:val="40"/>
+                <w:szCs w:val="40"/>
+              </w:rPr>
+              <w:t>[2] FREDERICK</w:t>
+            </w:r>
+          </w:p>
+        </w:tc>
+        <w:tc>
+          <w:tcPr>
+            <w:tcW w:w="3968" w:type="dxa"/>
+            <w:vAlign w:val="center"/>
+          </w:tcPr>
+          <w:p>
+            <w:pPr>
+              <w:ind w:left="258" w:right="258"/>
+              <w:jc w:val="center"/>
+              <w:rPr>
+                <w:rFonts w:ascii="JetBrains Mono" w:hAnsi="JetBrains Mono" w:cs="JetBrains Mono"/>
+                <w:sz w:val="32"/>
+                <w:szCs w:val="32"/>
+              </w:rPr>
+            </w:pPr>
+            <w:r>
+              <w:rPr>
+                <w:rFonts w:ascii="JetBrains Mono" w:hAnsi="JetBrains Mono" w:cs="JetBrains Mono"/>
+                <w:noProof/>
+                <w:sz w:val="32"/>
+                <w:szCs w:val="32"/>
+              </w:rPr>
+              <w:drawing>
+                <wp:inline distT="0" distB="0" distL="0" distR="0" wp14:anchorId="27C0233F" wp14:editId="1114F12B">
+                  <wp:extent cx="2148522" cy="612329"/>
+                  <wp:effectExtent l="0" t="0" r="4445" b="0"/>
+                  <wp:docPr id="30344964" name="Picture 2"/>
+                  <wp:cNvGraphicFramePr>
+                    <a:graphicFrameLocks xmlns:a="http://schemas.openxmlformats.org/drawingml/2006/main" noChangeAspect="1"/>
+                  </wp:cNvGraphicFramePr>
+                  <a:graphic xmlns:a="http://schemas.openxmlformats.org/drawingml/2006/main">
+                    <a:graphicData uri="http://schemas.openxmlformats.org/drawingml/2006/picture">
+                      <pic:pic xmlns:pic="http://schemas.openxmlformats.org/drawingml/2006/picture">
+                        <pic:nvPicPr>
+                          <pic:cNvPr id="424051878" name="Picture 424051878"/>
+                          <pic:cNvPicPr/>
+                        </pic:nvPicPr>
+                        <pic:blipFill rotWithShape="1">
+                          <a:blip r:embed="rId5">
+                            <a:extLst>
+                              <a:ext uri="{28A0092B-C50C-407E-A947-70E740481C1C}">
+                                <a14:useLocalDpi xmlns:a14="http://schemas.microsoft.com/office/drawing/2010/main" val="0"/>
+                              </a:ext>
+                            </a:extLst>
+                          </a:blip>
+                          <a:srcRect t="22642" b="29857"/>
+                          <a:stretch>
+                            <a:fillRect/>
+                          </a:stretch>
+                        </pic:blipFill>
+                        <pic:spPr bwMode="auto">
+                          <a:xfrm>
+                            <a:off x="0" y="0"/>
+                            <a:ext cx="2179247" cy="621086"/>
+                          </a:xfrm>
+                          <a:prstGeom prst="rect">
+                            <a:avLst/>
+                          </a:prstGeom>
+                          <a:ln>
+                            <a:noFill/>
+                          </a:ln>
+                          <a:extLst>
+                            <a:ext uri="{53640926-AAD7-44D8-BBD7-CCE9431645EC}">
+                              <a14:shadowObscured xmlns:a14="http://schemas.microsoft.com/office/drawing/2010/main"/>
+                            </a:ext>
+                          </a:extLst>
+                        </pic:spPr>
+                      </pic:pic>
+                    </a:graphicData>
+                  </a:graphic>
+                </wp:inline>
+              </w:drawing>
+            </w:r>
+          </w:p>
+        </w:tc>
+      </w:tr>
+      <w:tr>
+        <w:trPr>
+          <w:cantSplit/>
+          <w:trHeight w:hRule="exact" w:val="1440"/>
+        </w:trPr>
+        <w:tc>
+          <w:tcPr>
+            <w:tcW w:w="3968" w:type="dxa"/>
+            <w:vAlign w:val="center"/>
+          </w:tcPr>
+          <w:p>
+            <w:pPr>
+              <w:ind w:left="258" w:right="258"/>
+              <w:jc w:val="center"/>
+              <w:rPr>
+                <w:rFonts w:ascii="JetBrains Mono" w:hAnsi="JetBrains Mono" w:cs="JetBrains Mono"/>
+                <w:sz w:val="32"/>
+                <w:szCs w:val="32"/>
+              </w:rPr>
+            </w:pPr>
+            <w:r>
+              <w:rPr>
+                <w:rFonts w:ascii="JetBrains Mono" w:hAnsi="JetBrains Mono" w:cs="JetBrains Mono"/>
+                <w:noProof/>
+                <w:sz w:val="32"/>
+                <w:szCs w:val="32"/>
+              </w:rPr>
+              <w:drawing>
+                <wp:inline distT="0" distB="0" distL="0" distR="0" wp14:anchorId="65D2D6A0" wp14:editId="6480AE23">
+                  <wp:extent cx="1129665" cy="914400"/>
+                  <wp:effectExtent l="0" t="0" r="0" b="0"/>
+                  <wp:docPr id="1019347386" name="Picture 1"/>
+                  <wp:cNvGraphicFramePr>
+                    <a:graphicFrameLocks xmlns:a="http://schemas.openxmlformats.org/drawingml/2006/main" noChangeAspect="1"/>
+                  </wp:cNvGraphicFramePr>
+                  <a:graphic xmlns:a="http://schemas.openxmlformats.org/drawingml/2006/main">
+                    <a:graphicData uri="http://schemas.openxmlformats.org/drawingml/2006/picture">
+                      <pic:pic xmlns:pic="http://schemas.openxmlformats.org/drawingml/2006/picture">
+                        <pic:nvPicPr>
+                          <pic:cNvPr id="1130620961" name="Picture 1130620961"/>
+                          <pic:cNvPicPr/>
+                        </pic:nvPicPr>
+                        <pic:blipFill>
+                          <a:blip r:embed="rId4" cstate="print">
+                            <a:extLst>
+                              <a:ext uri="{28A0092B-C50C-407E-A947-70E740481C1C}">
+                                <a14:useLocalDpi xmlns:a14="http://schemas.microsoft.com/office/drawing/2010/main" val="0"/>
+                              </a:ext>
+                            </a:extLst>
+                          </a:blip>
+                          <a:stretch>
+                            <a:fillRect/>
+                          </a:stretch>
+                        </pic:blipFill>
+                        <pic:spPr>
+                          <a:xfrm>
+                            <a:off x="0" y="0"/>
+                            <a:ext cx="1129665" cy="914400"/>
+                          </a:xfrm>
+                          <a:prstGeom prst="rect">
+                            <a:avLst/>
+                          </a:prstGeom>
+                        </pic:spPr>
+                      </pic:pic>
+                    </a:graphicData>
+                  </a:graphic>
+                </wp:inline>
+              </w:drawing>
+            </w:r>
+          </w:p>
+        </w:tc>
+        <w:tc>
+          <w:tcPr>
+            <w:tcW w:w="3968" w:type="dxa"/>
+            <w:vAlign w:val="center"/>
+          </w:tcPr>
+          <w:p>
+            <w:pPr>
+              <w:ind w:left="258" w:right="258"/>
+              <w:jc w:val="center"/>
+              <w:rPr>
+                <w:rFonts w:ascii="JetBrains Mono" w:hAnsi="JetBrains Mono" w:cs="JetBrains Mono"/>
+                <w:sz w:val="32"/>
+                <w:szCs w:val="32"/>
+              </w:rPr>
+            </w:pPr>
+            <w:r>
+              <w:rPr>
+                <w:rFonts w:ascii="JetBrains Mono" w:hAnsi="JetBrains Mono" w:cs="JetBrains Mono"/>
+                <w:b/>
+                <w:bCs/>
+                <w:sz w:val="40"/>
+                <w:szCs w:val="40"/>
+              </w:rPr>
+              <w:t>[2] FREDERICK</w:t>
+            </w:r>
+          </w:p>
+        </w:tc>
+        <w:tc>
+          <w:tcPr>
+            <w:tcW w:w="3968" w:type="dxa"/>
+            <w:vAlign w:val="center"/>
+          </w:tcPr>
+          <w:p>
+            <w:pPr>
+              <w:ind w:left="258" w:right="258"/>
+              <w:jc w:val="center"/>
+              <w:rPr>
+                <w:rFonts w:ascii="JetBrains Mono" w:hAnsi="JetBrains Mono" w:cs="JetBrains Mono"/>
+                <w:sz w:val="32"/>
+                <w:szCs w:val="32"/>
+              </w:rPr>
+            </w:pPr>
+            <w:r>
+              <w:rPr>
+                <w:rFonts w:ascii="JetBrains Mono" w:hAnsi="JetBrains Mono" w:cs="JetBrains Mono"/>
+                <w:noProof/>
+                <w:sz w:val="32"/>
+                <w:szCs w:val="32"/>
+              </w:rPr>
+              <w:drawing>
+                <wp:inline distT="0" distB="0" distL="0" distR="0" wp14:anchorId="5192A113" wp14:editId="013A43C0">
+                  <wp:extent cx="2148522" cy="612329"/>
+                  <wp:effectExtent l="0" t="0" r="4445" b="0"/>
+                  <wp:docPr id="1823097926" name="Picture 2"/>
+                  <wp:cNvGraphicFramePr>
+                    <a:graphicFrameLocks xmlns:a="http://schemas.openxmlformats.org/drawingml/2006/main" noChangeAspect="1"/>
+                  </wp:cNvGraphicFramePr>
+                  <a:graphic xmlns:a="http://schemas.openxmlformats.org/drawingml/2006/main">
+                    <a:graphicData uri="http://schemas.openxmlformats.org/drawingml/2006/picture">
+                      <pic:pic xmlns:pic="http://schemas.openxmlformats.org/drawingml/2006/picture">
+                        <pic:nvPicPr>
+                          <pic:cNvPr id="424051878" name="Picture 424051878"/>
+                          <pic:cNvPicPr/>
+                        </pic:nvPicPr>
+                        <pic:blipFill rotWithShape="1">
+                          <a:blip r:embed="rId5">
+                            <a:extLst>
+                              <a:ext uri="{28A0092B-C50C-407E-A947-70E740481C1C}">
+                                <a14:useLocalDpi xmlns:a14="http://schemas.microsoft.com/office/drawing/2010/main" val="0"/>
+                              </a:ext>
+                            </a:extLst>
+                          </a:blip>
+                          <a:srcRect t="22642" b="29857"/>
+                          <a:stretch>
+                            <a:fillRect/>
+                          </a:stretch>
+                        </pic:blipFill>
+                        <pic:spPr bwMode="auto">
+                          <a:xfrm>
+                            <a:off x="0" y="0"/>
+                            <a:ext cx="2179247" cy="621086"/>
+                          </a:xfrm>
+                          <a:prstGeom prst="rect">
+                            <a:avLst/>
+                          </a:prstGeom>
+                          <a:ln>
+                            <a:noFill/>
+                          </a:ln>
+                          <a:extLst>
+                            <a:ext uri="{53640926-AAD7-44D8-BBD7-CCE9431645EC}">
+                              <a14:shadowObscured xmlns:a14="http://schemas.microsoft.com/office/drawing/2010/main"/>
+                            </a:ext>
+                          </a:extLst>
+                        </pic:spPr>
+                      </pic:pic>
+                    </a:graphicData>
+                  </a:graphic>
+                </wp:inline>
+              </w:drawing>
+            </w:r>
+          </w:p>
+        </w:tc>
+      </w:tr>
+      <w:tr>
+        <w:trPr>
+          <w:cantSplit/>
+          <w:trHeight w:hRule="exact" w:val="1440"/>
+        </w:trPr>
+        <w:tc>
+          <w:tcPr>
+            <w:tcW w:w="3968" w:type="dxa"/>
+            <w:vAlign w:val="center"/>
+          </w:tcPr>
+          <w:p>
+            <w:pPr>
+              <w:ind w:left="258" w:right="258"/>
+              <w:jc w:val="center"/>
+              <w:rPr>
+                <w:rFonts w:ascii="JetBrains Mono" w:hAnsi="JetBrains Mono" w:cs="JetBrains Mono"/>
+                <w:sz w:val="32"/>
+                <w:szCs w:val="32"/>
+              </w:rPr>
+            </w:pPr>
+            <w:r>
+              <w:rPr>
+                <w:noProof/>
+              </w:rPr>
+              <w:drawing>
+                <wp:inline distT="0" distB="0" distL="0" distR="0" wp14:anchorId="5EE7A11E" wp14:editId="6AAB7EAF">
+                  <wp:extent cx="1616970" cy="808485"/>
+                  <wp:effectExtent l="0" t="0" r="2540" b="0"/>
+                  <wp:docPr id="1611768767" name="Picture 1" descr="undefined"/>
                   <wp:cNvGraphicFramePr>
                     <a:graphicFrameLocks xmlns:a="http://schemas.openxmlformats.org/drawingml/2006/main" noChangeAspect="1"/>
                   </wp:cNvGraphicFramePr>
@@ -436,7 +1132,7 @@
                         <pic:spPr bwMode="auto">
                           <a:xfrm>
                             <a:off x="0" y="0"/>
-                            <a:ext cx="1700072" cy="850036"/>
+                            <a:ext cx="1626731" cy="813365"/>
                           </a:xfrm>
                           <a:prstGeom prst="rect">
                             <a:avLst/>
@@ -465,6 +1161,8 @@
               <w:jc w:val="center"/>
               <w:rPr>
                 <w:rFonts w:ascii="JetBrains Mono" w:hAnsi="JetBrains Mono" w:cs="JetBrains Mono"/>
+                <w:sz w:val="32"/>
+                <w:szCs w:val="32"/>
               </w:rPr>
             </w:pPr>
             <w:r>
@@ -472,10 +1170,10 @@
                 <w:noProof/>
               </w:rPr>
               <w:drawing>
-                <wp:inline distT="0" distB="0" distL="0" distR="0" wp14:anchorId="3667C52E" wp14:editId="6EFD13EC">
-                  <wp:extent cx="1694457" cy="847229"/>
-                  <wp:effectExtent l="0" t="0" r="1270" b="0"/>
-                  <wp:docPr id="1838676996" name="Picture 4" descr="undefined"/>
+                <wp:inline distT="0" distB="0" distL="0" distR="0" wp14:anchorId="37F4387A" wp14:editId="4FFAFC3D">
+                  <wp:extent cx="1616970" cy="808485"/>
+                  <wp:effectExtent l="0" t="0" r="2540" b="0"/>
+                  <wp:docPr id="1425795543" name="Picture 1" descr="undefined"/>
                   <wp:cNvGraphicFramePr>
                     <a:graphicFrameLocks xmlns:a="http://schemas.openxmlformats.org/drawingml/2006/main" noChangeAspect="1"/>
                   </wp:cNvGraphicFramePr>
@@ -483,13 +1181,13 @@
                     <a:graphicData uri="http://schemas.openxmlformats.org/drawingml/2006/picture">
                       <pic:pic xmlns:pic="http://schemas.openxmlformats.org/drawingml/2006/picture">
                         <pic:nvPicPr>
-                          <pic:cNvPr id="0" name="Picture 3" descr="undefined"/>
+                          <pic:cNvPr id="0" name="Picture 1" descr="undefined"/>
                           <pic:cNvPicPr>
                             <a:picLocks noChangeAspect="1" noChangeArrowheads="1"/>
                           </pic:cNvPicPr>
                         </pic:nvPicPr>
                         <pic:blipFill>
-                          <a:blip r:embed="rId7" cstate="print">
+                          <a:blip r:embed="rId6" cstate="print">
                             <a:extLst>
                               <a:ext uri="{28A0092B-C50C-407E-A947-70E740481C1C}">
                                 <a14:useLocalDpi xmlns:a14="http://schemas.microsoft.com/office/drawing/2010/main" val="0"/>
@@ -504,7 +1202,7 @@
                         <pic:spPr bwMode="auto">
                           <a:xfrm>
                             <a:off x="0" y="0"/>
-                            <a:ext cx="1700794" cy="850398"/>
+                            <a:ext cx="1626731" cy="813365"/>
                           </a:xfrm>
                           <a:prstGeom prst="rect">
                             <a:avLst/>
@@ -533,18 +1231,67 @@
               <w:jc w:val="center"/>
               <w:rPr>
                 <w:rFonts w:ascii="JetBrains Mono" w:hAnsi="JetBrains Mono" w:cs="JetBrains Mono"/>
-              </w:rPr>
-            </w:pPr>
+                <w:sz w:val="32"/>
+                <w:szCs w:val="32"/>
+              </w:rPr>
+            </w:pPr>
+            <w:r>
+              <w:rPr>
+                <w:noProof/>
+              </w:rPr>
+              <w:drawing>
+                <wp:inline distT="0" distB="0" distL="0" distR="0" wp14:anchorId="18AE36AD" wp14:editId="445D7269">
+                  <wp:extent cx="1616970" cy="808485"/>
+                  <wp:effectExtent l="0" t="0" r="2540" b="0"/>
+                  <wp:docPr id="578131145" name="Picture 1" descr="undefined"/>
+                  <wp:cNvGraphicFramePr>
+                    <a:graphicFrameLocks xmlns:a="http://schemas.openxmlformats.org/drawingml/2006/main" noChangeAspect="1"/>
+                  </wp:cNvGraphicFramePr>
+                  <a:graphic xmlns:a="http://schemas.openxmlformats.org/drawingml/2006/main">
+                    <a:graphicData uri="http://schemas.openxmlformats.org/drawingml/2006/picture">
+                      <pic:pic xmlns:pic="http://schemas.openxmlformats.org/drawingml/2006/picture">
+                        <pic:nvPicPr>
+                          <pic:cNvPr id="0" name="Picture 1" descr="undefined"/>
+                          <pic:cNvPicPr>
+                            <a:picLocks noChangeAspect="1" noChangeArrowheads="1"/>
+                          </pic:cNvPicPr>
+                        </pic:nvPicPr>
+                        <pic:blipFill>
+                          <a:blip r:embed="rId6" cstate="print">
+                            <a:extLst>
+                              <a:ext uri="{28A0092B-C50C-407E-A947-70E740481C1C}">
+                                <a14:useLocalDpi xmlns:a14="http://schemas.microsoft.com/office/drawing/2010/main" val="0"/>
+                              </a:ext>
+                            </a:extLst>
+                          </a:blip>
+                          <a:srcRect/>
+                          <a:stretch>
+                            <a:fillRect/>
+                          </a:stretch>
+                        </pic:blipFill>
+                        <pic:spPr bwMode="auto">
+                          <a:xfrm>
+                            <a:off x="0" y="0"/>
+                            <a:ext cx="1626731" cy="813365"/>
+                          </a:xfrm>
+                          <a:prstGeom prst="rect">
+                            <a:avLst/>
+                          </a:prstGeom>
+                          <a:noFill/>
+                          <a:ln>
+                            <a:noFill/>
+                          </a:ln>
+                        </pic:spPr>
+                      </pic:pic>
+                    </a:graphicData>
+                  </a:graphic>
+                </wp:inline>
+              </w:drawing>
+            </w:r>
           </w:p>
         </w:tc>
       </w:tr>
       <w:tr>
-        <w:tblPrEx>
-          <w:tblCellMar>
-            <w:top w:w="0" w:type="dxa"/>
-            <w:bottom w:w="0" w:type="dxa"/>
-          </w:tblCellMar>
-        </w:tblPrEx>
         <w:trPr>
           <w:cantSplit/>
           <w:trHeight w:hRule="exact" w:val="1440"/>
@@ -560,48 +1307,207 @@
               <w:jc w:val="center"/>
               <w:rPr>
                 <w:rFonts w:ascii="JetBrains Mono" w:hAnsi="JetBrains Mono" w:cs="JetBrains Mono"/>
-              </w:rPr>
-            </w:pPr>
-          </w:p>
-        </w:tc>
-        <w:tc>
-          <w:tcPr>
-            <w:tcW w:w="3968" w:type="dxa"/>
-            <w:vAlign w:val="center"/>
-          </w:tcPr>
-          <w:p>
-            <w:pPr>
-              <w:ind w:left="258" w:right="258"/>
-              <w:jc w:val="center"/>
-              <w:rPr>
-                <w:rFonts w:ascii="JetBrains Mono" w:hAnsi="JetBrains Mono" w:cs="JetBrains Mono"/>
-              </w:rPr>
-            </w:pPr>
-          </w:p>
-        </w:tc>
-        <w:tc>
-          <w:tcPr>
-            <w:tcW w:w="3968" w:type="dxa"/>
-            <w:vAlign w:val="center"/>
-          </w:tcPr>
-          <w:p>
-            <w:pPr>
-              <w:ind w:left="258" w:right="258"/>
-              <w:jc w:val="center"/>
-              <w:rPr>
-                <w:rFonts w:ascii="JetBrains Mono" w:hAnsi="JetBrains Mono" w:cs="JetBrains Mono"/>
-              </w:rPr>
-            </w:pPr>
+                <w:sz w:val="32"/>
+                <w:szCs w:val="32"/>
+              </w:rPr>
+            </w:pPr>
+            <w:r>
+              <w:rPr>
+                <w:noProof/>
+              </w:rPr>
+              <w:drawing>
+                <wp:inline distT="0" distB="0" distL="0" distR="0" wp14:anchorId="673F9FF3" wp14:editId="26D494CE">
+                  <wp:extent cx="1616970" cy="808485"/>
+                  <wp:effectExtent l="0" t="0" r="2540" b="0"/>
+                  <wp:docPr id="58079839" name="Picture 1" descr="undefined"/>
+                  <wp:cNvGraphicFramePr>
+                    <a:graphicFrameLocks xmlns:a="http://schemas.openxmlformats.org/drawingml/2006/main" noChangeAspect="1"/>
+                  </wp:cNvGraphicFramePr>
+                  <a:graphic xmlns:a="http://schemas.openxmlformats.org/drawingml/2006/main">
+                    <a:graphicData uri="http://schemas.openxmlformats.org/drawingml/2006/picture">
+                      <pic:pic xmlns:pic="http://schemas.openxmlformats.org/drawingml/2006/picture">
+                        <pic:nvPicPr>
+                          <pic:cNvPr id="0" name="Picture 1" descr="undefined"/>
+                          <pic:cNvPicPr>
+                            <a:picLocks noChangeAspect="1" noChangeArrowheads="1"/>
+                          </pic:cNvPicPr>
+                        </pic:nvPicPr>
+                        <pic:blipFill>
+                          <a:blip r:embed="rId6" cstate="print">
+                            <a:extLst>
+                              <a:ext uri="{28A0092B-C50C-407E-A947-70E740481C1C}">
+                                <a14:useLocalDpi xmlns:a14="http://schemas.microsoft.com/office/drawing/2010/main" val="0"/>
+                              </a:ext>
+                            </a:extLst>
+                          </a:blip>
+                          <a:srcRect/>
+                          <a:stretch>
+                            <a:fillRect/>
+                          </a:stretch>
+                        </pic:blipFill>
+                        <pic:spPr bwMode="auto">
+                          <a:xfrm>
+                            <a:off x="0" y="0"/>
+                            <a:ext cx="1626731" cy="813365"/>
+                          </a:xfrm>
+                          <a:prstGeom prst="rect">
+                            <a:avLst/>
+                          </a:prstGeom>
+                          <a:noFill/>
+                          <a:ln>
+                            <a:noFill/>
+                          </a:ln>
+                        </pic:spPr>
+                      </pic:pic>
+                    </a:graphicData>
+                  </a:graphic>
+                </wp:inline>
+              </w:drawing>
+            </w:r>
+          </w:p>
+        </w:tc>
+        <w:tc>
+          <w:tcPr>
+            <w:tcW w:w="3968" w:type="dxa"/>
+            <w:vAlign w:val="center"/>
+          </w:tcPr>
+          <w:p>
+            <w:pPr>
+              <w:ind w:left="258" w:right="258"/>
+              <w:jc w:val="center"/>
+              <w:rPr>
+                <w:rFonts w:ascii="JetBrains Mono" w:hAnsi="JetBrains Mono" w:cs="JetBrains Mono"/>
+                <w:sz w:val="32"/>
+                <w:szCs w:val="32"/>
+              </w:rPr>
+            </w:pPr>
+            <w:r>
+              <w:rPr>
+                <w:noProof/>
+              </w:rPr>
+              <w:drawing>
+                <wp:inline distT="0" distB="0" distL="0" distR="0" wp14:anchorId="5F3B5765" wp14:editId="420DCF40">
+                  <wp:extent cx="1616970" cy="808485"/>
+                  <wp:effectExtent l="0" t="0" r="2540" b="0"/>
+                  <wp:docPr id="800301367" name="Picture 1" descr="undefined"/>
+                  <wp:cNvGraphicFramePr>
+                    <a:graphicFrameLocks xmlns:a="http://schemas.openxmlformats.org/drawingml/2006/main" noChangeAspect="1"/>
+                  </wp:cNvGraphicFramePr>
+                  <a:graphic xmlns:a="http://schemas.openxmlformats.org/drawingml/2006/main">
+                    <a:graphicData uri="http://schemas.openxmlformats.org/drawingml/2006/picture">
+                      <pic:pic xmlns:pic="http://schemas.openxmlformats.org/drawingml/2006/picture">
+                        <pic:nvPicPr>
+                          <pic:cNvPr id="0" name="Picture 1" descr="undefined"/>
+                          <pic:cNvPicPr>
+                            <a:picLocks noChangeAspect="1" noChangeArrowheads="1"/>
+                          </pic:cNvPicPr>
+                        </pic:nvPicPr>
+                        <pic:blipFill>
+                          <a:blip r:embed="rId6" cstate="print">
+                            <a:extLst>
+                              <a:ext uri="{28A0092B-C50C-407E-A947-70E740481C1C}">
+                                <a14:useLocalDpi xmlns:a14="http://schemas.microsoft.com/office/drawing/2010/main" val="0"/>
+                              </a:ext>
+                            </a:extLst>
+                          </a:blip>
+                          <a:srcRect/>
+                          <a:stretch>
+                            <a:fillRect/>
+                          </a:stretch>
+                        </pic:blipFill>
+                        <pic:spPr bwMode="auto">
+                          <a:xfrm>
+                            <a:off x="0" y="0"/>
+                            <a:ext cx="1626731" cy="813365"/>
+                          </a:xfrm>
+                          <a:prstGeom prst="rect">
+                            <a:avLst/>
+                          </a:prstGeom>
+                          <a:noFill/>
+                          <a:ln>
+                            <a:noFill/>
+                          </a:ln>
+                        </pic:spPr>
+                      </pic:pic>
+                    </a:graphicData>
+                  </a:graphic>
+                </wp:inline>
+              </w:drawing>
+            </w:r>
+          </w:p>
+        </w:tc>
+        <w:tc>
+          <w:tcPr>
+            <w:tcW w:w="3968" w:type="dxa"/>
+            <w:vAlign w:val="center"/>
+          </w:tcPr>
+          <w:p>
+            <w:pPr>
+              <w:ind w:left="258" w:right="258"/>
+              <w:jc w:val="center"/>
+              <w:rPr>
+                <w:rFonts w:ascii="JetBrains Mono" w:hAnsi="JetBrains Mono" w:cs="JetBrains Mono"/>
+                <w:sz w:val="32"/>
+                <w:szCs w:val="32"/>
+              </w:rPr>
+            </w:pPr>
+            <w:r>
+              <w:rPr>
+                <w:noProof/>
+              </w:rPr>
+              <w:drawing>
+                <wp:inline distT="0" distB="0" distL="0" distR="0" wp14:anchorId="4CB35D5B" wp14:editId="577F19CE">
+                  <wp:extent cx="1616970" cy="808485"/>
+                  <wp:effectExtent l="0" t="0" r="2540" b="0"/>
+                  <wp:docPr id="897921085" name="Picture 1" descr="undefined"/>
+                  <wp:cNvGraphicFramePr>
+                    <a:graphicFrameLocks xmlns:a="http://schemas.openxmlformats.org/drawingml/2006/main" noChangeAspect="1"/>
+                  </wp:cNvGraphicFramePr>
+                  <a:graphic xmlns:a="http://schemas.openxmlformats.org/drawingml/2006/main">
+                    <a:graphicData uri="http://schemas.openxmlformats.org/drawingml/2006/picture">
+                      <pic:pic xmlns:pic="http://schemas.openxmlformats.org/drawingml/2006/picture">
+                        <pic:nvPicPr>
+                          <pic:cNvPr id="0" name="Picture 1" descr="undefined"/>
+                          <pic:cNvPicPr>
+                            <a:picLocks noChangeAspect="1" noChangeArrowheads="1"/>
+                          </pic:cNvPicPr>
+                        </pic:nvPicPr>
+                        <pic:blipFill>
+                          <a:blip r:embed="rId6" cstate="print">
+                            <a:extLst>
+                              <a:ext uri="{28A0092B-C50C-407E-A947-70E740481C1C}">
+                                <a14:useLocalDpi xmlns:a14="http://schemas.microsoft.com/office/drawing/2010/main" val="0"/>
+                              </a:ext>
+                            </a:extLst>
+                          </a:blip>
+                          <a:srcRect/>
+                          <a:stretch>
+                            <a:fillRect/>
+                          </a:stretch>
+                        </pic:blipFill>
+                        <pic:spPr bwMode="auto">
+                          <a:xfrm>
+                            <a:off x="0" y="0"/>
+                            <a:ext cx="1626731" cy="813365"/>
+                          </a:xfrm>
+                          <a:prstGeom prst="rect">
+                            <a:avLst/>
+                          </a:prstGeom>
+                          <a:noFill/>
+                          <a:ln>
+                            <a:noFill/>
+                          </a:ln>
+                        </pic:spPr>
+                      </pic:pic>
+                    </a:graphicData>
+                  </a:graphic>
+                </wp:inline>
+              </w:drawing>
+            </w:r>
           </w:p>
         </w:tc>
       </w:tr>
       <w:tr>
-        <w:tblPrEx>
-          <w:tblCellMar>
-            <w:top w:w="0" w:type="dxa"/>
-            <w:bottom w:w="0" w:type="dxa"/>
-          </w:tblCellMar>
-        </w:tblPrEx>
         <w:trPr>
           <w:cantSplit/>
           <w:trHeight w:hRule="exact" w:val="1440"/>
@@ -617,48 +1523,48 @@
               <w:jc w:val="center"/>
               <w:rPr>
                 <w:rFonts w:ascii="JetBrains Mono" w:hAnsi="JetBrains Mono" w:cs="JetBrains Mono"/>
-              </w:rPr>
-            </w:pPr>
-          </w:p>
-        </w:tc>
-        <w:tc>
-          <w:tcPr>
-            <w:tcW w:w="3968" w:type="dxa"/>
-            <w:vAlign w:val="center"/>
-          </w:tcPr>
-          <w:p>
-            <w:pPr>
-              <w:ind w:left="258" w:right="258"/>
-              <w:jc w:val="center"/>
-              <w:rPr>
-                <w:rFonts w:ascii="JetBrains Mono" w:hAnsi="JetBrains Mono" w:cs="JetBrains Mono"/>
-              </w:rPr>
-            </w:pPr>
-          </w:p>
-        </w:tc>
-        <w:tc>
-          <w:tcPr>
-            <w:tcW w:w="3968" w:type="dxa"/>
-            <w:vAlign w:val="center"/>
-          </w:tcPr>
-          <w:p>
-            <w:pPr>
-              <w:ind w:left="258" w:right="258"/>
-              <w:jc w:val="center"/>
-              <w:rPr>
-                <w:rFonts w:ascii="JetBrains Mono" w:hAnsi="JetBrains Mono" w:cs="JetBrains Mono"/>
+                <w:sz w:val="32"/>
+                <w:szCs w:val="32"/>
+              </w:rPr>
+            </w:pPr>
+          </w:p>
+        </w:tc>
+        <w:tc>
+          <w:tcPr>
+            <w:tcW w:w="3968" w:type="dxa"/>
+            <w:vAlign w:val="center"/>
+          </w:tcPr>
+          <w:p>
+            <w:pPr>
+              <w:ind w:left="258" w:right="258"/>
+              <w:jc w:val="center"/>
+              <w:rPr>
+                <w:rFonts w:ascii="JetBrains Mono" w:hAnsi="JetBrains Mono" w:cs="JetBrains Mono"/>
+                <w:sz w:val="32"/>
+                <w:szCs w:val="32"/>
+              </w:rPr>
+            </w:pPr>
+          </w:p>
+        </w:tc>
+        <w:tc>
+          <w:tcPr>
+            <w:tcW w:w="3968" w:type="dxa"/>
+            <w:vAlign w:val="center"/>
+          </w:tcPr>
+          <w:p>
+            <w:pPr>
+              <w:ind w:left="258" w:right="258"/>
+              <w:jc w:val="center"/>
+              <w:rPr>
+                <w:rFonts w:ascii="JetBrains Mono" w:hAnsi="JetBrains Mono" w:cs="JetBrains Mono"/>
+                <w:sz w:val="32"/>
+                <w:szCs w:val="32"/>
               </w:rPr>
             </w:pPr>
           </w:p>
         </w:tc>
       </w:tr>
       <w:tr>
-        <w:tblPrEx>
-          <w:tblCellMar>
-            <w:top w:w="0" w:type="dxa"/>
-            <w:bottom w:w="0" w:type="dxa"/>
-          </w:tblCellMar>
-        </w:tblPrEx>
         <w:trPr>
           <w:cantSplit/>
           <w:trHeight w:hRule="exact" w:val="1440"/>
@@ -674,48 +1580,48 @@
               <w:jc w:val="center"/>
               <w:rPr>
                 <w:rFonts w:ascii="JetBrains Mono" w:hAnsi="JetBrains Mono" w:cs="JetBrains Mono"/>
-              </w:rPr>
-            </w:pPr>
-          </w:p>
-        </w:tc>
-        <w:tc>
-          <w:tcPr>
-            <w:tcW w:w="3968" w:type="dxa"/>
-            <w:vAlign w:val="center"/>
-          </w:tcPr>
-          <w:p>
-            <w:pPr>
-              <w:ind w:left="258" w:right="258"/>
-              <w:jc w:val="center"/>
-              <w:rPr>
-                <w:rFonts w:ascii="JetBrains Mono" w:hAnsi="JetBrains Mono" w:cs="JetBrains Mono"/>
-              </w:rPr>
-            </w:pPr>
-          </w:p>
-        </w:tc>
-        <w:tc>
-          <w:tcPr>
-            <w:tcW w:w="3968" w:type="dxa"/>
-            <w:vAlign w:val="center"/>
-          </w:tcPr>
-          <w:p>
-            <w:pPr>
-              <w:ind w:left="258" w:right="258"/>
-              <w:jc w:val="center"/>
-              <w:rPr>
-                <w:rFonts w:ascii="JetBrains Mono" w:hAnsi="JetBrains Mono" w:cs="JetBrains Mono"/>
+                <w:sz w:val="32"/>
+                <w:szCs w:val="32"/>
+              </w:rPr>
+            </w:pPr>
+          </w:p>
+        </w:tc>
+        <w:tc>
+          <w:tcPr>
+            <w:tcW w:w="3968" w:type="dxa"/>
+            <w:vAlign w:val="center"/>
+          </w:tcPr>
+          <w:p>
+            <w:pPr>
+              <w:ind w:left="258" w:right="258"/>
+              <w:jc w:val="center"/>
+              <w:rPr>
+                <w:rFonts w:ascii="JetBrains Mono" w:hAnsi="JetBrains Mono" w:cs="JetBrains Mono"/>
+                <w:sz w:val="32"/>
+                <w:szCs w:val="32"/>
+              </w:rPr>
+            </w:pPr>
+          </w:p>
+        </w:tc>
+        <w:tc>
+          <w:tcPr>
+            <w:tcW w:w="3968" w:type="dxa"/>
+            <w:vAlign w:val="center"/>
+          </w:tcPr>
+          <w:p>
+            <w:pPr>
+              <w:ind w:left="258" w:right="258"/>
+              <w:jc w:val="center"/>
+              <w:rPr>
+                <w:rFonts w:ascii="JetBrains Mono" w:hAnsi="JetBrains Mono" w:cs="JetBrains Mono"/>
+                <w:sz w:val="32"/>
+                <w:szCs w:val="32"/>
               </w:rPr>
             </w:pPr>
           </w:p>
         </w:tc>
       </w:tr>
       <w:tr>
-        <w:tblPrEx>
-          <w:tblCellMar>
-            <w:top w:w="0" w:type="dxa"/>
-            <w:bottom w:w="0" w:type="dxa"/>
-          </w:tblCellMar>
-        </w:tblPrEx>
         <w:trPr>
           <w:cantSplit/>
           <w:trHeight w:hRule="exact" w:val="1440"/>
@@ -731,264 +1637,42 @@
               <w:jc w:val="center"/>
               <w:rPr>
                 <w:rFonts w:ascii="JetBrains Mono" w:hAnsi="JetBrains Mono" w:cs="JetBrains Mono"/>
-              </w:rPr>
-            </w:pPr>
-          </w:p>
-        </w:tc>
-        <w:tc>
-          <w:tcPr>
-            <w:tcW w:w="3968" w:type="dxa"/>
-            <w:vAlign w:val="center"/>
-          </w:tcPr>
-          <w:p>
-            <w:pPr>
-              <w:ind w:left="258" w:right="258"/>
-              <w:jc w:val="center"/>
-              <w:rPr>
-                <w:rFonts w:ascii="JetBrains Mono" w:hAnsi="JetBrains Mono" w:cs="JetBrains Mono"/>
-              </w:rPr>
-            </w:pPr>
-          </w:p>
-        </w:tc>
-        <w:tc>
-          <w:tcPr>
-            <w:tcW w:w="3968" w:type="dxa"/>
-            <w:vAlign w:val="center"/>
-          </w:tcPr>
-          <w:p>
-            <w:pPr>
-              <w:ind w:left="258" w:right="258"/>
-              <w:jc w:val="center"/>
-              <w:rPr>
-                <w:rFonts w:ascii="JetBrains Mono" w:hAnsi="JetBrains Mono" w:cs="JetBrains Mono"/>
-              </w:rPr>
-            </w:pPr>
-          </w:p>
-        </w:tc>
-      </w:tr>
-      <w:tr>
-        <w:tblPrEx>
-          <w:tblCellMar>
-            <w:top w:w="0" w:type="dxa"/>
-            <w:bottom w:w="0" w:type="dxa"/>
-          </w:tblCellMar>
-        </w:tblPrEx>
-        <w:trPr>
-          <w:cantSplit/>
-          <w:trHeight w:hRule="exact" w:val="1440"/>
-        </w:trPr>
-        <w:tc>
-          <w:tcPr>
-            <w:tcW w:w="3968" w:type="dxa"/>
-            <w:vAlign w:val="center"/>
-          </w:tcPr>
-          <w:p>
-            <w:pPr>
-              <w:ind w:left="258" w:right="258"/>
-              <w:jc w:val="center"/>
-              <w:rPr>
-                <w:rFonts w:ascii="JetBrains Mono" w:hAnsi="JetBrains Mono" w:cs="JetBrains Mono"/>
-              </w:rPr>
-            </w:pPr>
-          </w:p>
-        </w:tc>
-        <w:tc>
-          <w:tcPr>
-            <w:tcW w:w="3968" w:type="dxa"/>
-            <w:vAlign w:val="center"/>
-          </w:tcPr>
-          <w:p>
-            <w:pPr>
-              <w:ind w:left="258" w:right="258"/>
-              <w:jc w:val="center"/>
-              <w:rPr>
-                <w:rFonts w:ascii="JetBrains Mono" w:hAnsi="JetBrains Mono" w:cs="JetBrains Mono"/>
-              </w:rPr>
-            </w:pPr>
-          </w:p>
-        </w:tc>
-        <w:tc>
-          <w:tcPr>
-            <w:tcW w:w="3968" w:type="dxa"/>
-            <w:vAlign w:val="center"/>
-          </w:tcPr>
-          <w:p>
-            <w:pPr>
-              <w:ind w:left="258" w:right="258"/>
-              <w:jc w:val="center"/>
-              <w:rPr>
-                <w:rFonts w:ascii="JetBrains Mono" w:hAnsi="JetBrains Mono" w:cs="JetBrains Mono"/>
-              </w:rPr>
-            </w:pPr>
-          </w:p>
-        </w:tc>
-      </w:tr>
-      <w:tr>
-        <w:tblPrEx>
-          <w:tblCellMar>
-            <w:top w:w="0" w:type="dxa"/>
-            <w:bottom w:w="0" w:type="dxa"/>
-          </w:tblCellMar>
-        </w:tblPrEx>
-        <w:trPr>
-          <w:cantSplit/>
-          <w:trHeight w:hRule="exact" w:val="1440"/>
-        </w:trPr>
-        <w:tc>
-          <w:tcPr>
-            <w:tcW w:w="3968" w:type="dxa"/>
-            <w:vAlign w:val="center"/>
-          </w:tcPr>
-          <w:p>
-            <w:pPr>
-              <w:ind w:left="258" w:right="258"/>
-              <w:jc w:val="center"/>
-              <w:rPr>
-                <w:rFonts w:ascii="JetBrains Mono" w:hAnsi="JetBrains Mono" w:cs="JetBrains Mono"/>
-              </w:rPr>
-            </w:pPr>
-          </w:p>
-        </w:tc>
-        <w:tc>
-          <w:tcPr>
-            <w:tcW w:w="3968" w:type="dxa"/>
-            <w:vAlign w:val="center"/>
-          </w:tcPr>
-          <w:p>
-            <w:pPr>
-              <w:ind w:left="258" w:right="258"/>
-              <w:jc w:val="center"/>
-              <w:rPr>
-                <w:rFonts w:ascii="JetBrains Mono" w:hAnsi="JetBrains Mono" w:cs="JetBrains Mono"/>
-              </w:rPr>
-            </w:pPr>
-          </w:p>
-        </w:tc>
-        <w:tc>
-          <w:tcPr>
-            <w:tcW w:w="3968" w:type="dxa"/>
-            <w:vAlign w:val="center"/>
-          </w:tcPr>
-          <w:p>
-            <w:pPr>
-              <w:ind w:left="258" w:right="258"/>
-              <w:jc w:val="center"/>
-              <w:rPr>
-                <w:rFonts w:ascii="JetBrains Mono" w:hAnsi="JetBrains Mono" w:cs="JetBrains Mono"/>
-              </w:rPr>
-            </w:pPr>
-          </w:p>
-        </w:tc>
-      </w:tr>
-      <w:tr>
-        <w:tblPrEx>
-          <w:tblCellMar>
-            <w:top w:w="0" w:type="dxa"/>
-            <w:bottom w:w="0" w:type="dxa"/>
-          </w:tblCellMar>
-        </w:tblPrEx>
-        <w:trPr>
-          <w:cantSplit/>
-          <w:trHeight w:hRule="exact" w:val="1440"/>
-        </w:trPr>
-        <w:tc>
-          <w:tcPr>
-            <w:tcW w:w="3968" w:type="dxa"/>
-            <w:vAlign w:val="center"/>
-          </w:tcPr>
-          <w:p>
-            <w:pPr>
-              <w:ind w:left="258" w:right="258"/>
-              <w:jc w:val="center"/>
-              <w:rPr>
-                <w:rFonts w:ascii="JetBrains Mono" w:hAnsi="JetBrains Mono" w:cs="JetBrains Mono"/>
-              </w:rPr>
-            </w:pPr>
-          </w:p>
-        </w:tc>
-        <w:tc>
-          <w:tcPr>
-            <w:tcW w:w="3968" w:type="dxa"/>
-            <w:vAlign w:val="center"/>
-          </w:tcPr>
-          <w:p>
-            <w:pPr>
-              <w:ind w:left="258" w:right="258"/>
-              <w:jc w:val="center"/>
-              <w:rPr>
-                <w:rFonts w:ascii="JetBrains Mono" w:hAnsi="JetBrains Mono" w:cs="JetBrains Mono"/>
-              </w:rPr>
-            </w:pPr>
-          </w:p>
-        </w:tc>
-        <w:tc>
-          <w:tcPr>
-            <w:tcW w:w="3968" w:type="dxa"/>
-            <w:vAlign w:val="center"/>
-          </w:tcPr>
-          <w:p>
-            <w:pPr>
-              <w:ind w:left="258" w:right="258"/>
-              <w:jc w:val="center"/>
-              <w:rPr>
-                <w:rFonts w:ascii="JetBrains Mono" w:hAnsi="JetBrains Mono" w:cs="JetBrains Mono"/>
-              </w:rPr>
-            </w:pPr>
-          </w:p>
-        </w:tc>
-      </w:tr>
-      <w:tr>
-        <w:tblPrEx>
-          <w:tblCellMar>
-            <w:top w:w="0" w:type="dxa"/>
-            <w:bottom w:w="0" w:type="dxa"/>
-          </w:tblCellMar>
-        </w:tblPrEx>
-        <w:trPr>
-          <w:cantSplit/>
-          <w:trHeight w:hRule="exact" w:val="1440"/>
-        </w:trPr>
-        <w:tc>
-          <w:tcPr>
-            <w:tcW w:w="3968" w:type="dxa"/>
-            <w:vAlign w:val="center"/>
-          </w:tcPr>
-          <w:p>
-            <w:pPr>
-              <w:ind w:left="258" w:right="258"/>
-              <w:jc w:val="center"/>
-              <w:rPr>
-                <w:rFonts w:ascii="JetBrains Mono" w:hAnsi="JetBrains Mono" w:cs="JetBrains Mono"/>
-              </w:rPr>
-            </w:pPr>
-          </w:p>
-        </w:tc>
-        <w:tc>
-          <w:tcPr>
-            <w:tcW w:w="3968" w:type="dxa"/>
-            <w:vAlign w:val="center"/>
-          </w:tcPr>
-          <w:p>
-            <w:pPr>
-              <w:ind w:left="258" w:right="258"/>
-              <w:jc w:val="center"/>
-              <w:rPr>
-                <w:rFonts w:ascii="JetBrains Mono" w:hAnsi="JetBrains Mono" w:cs="JetBrains Mono"/>
-              </w:rPr>
-            </w:pPr>
-          </w:p>
-        </w:tc>
-        <w:tc>
-          <w:tcPr>
-            <w:tcW w:w="3968" w:type="dxa"/>
-            <w:vAlign w:val="center"/>
-          </w:tcPr>
-          <w:p>
-            <w:pPr>
-              <w:ind w:left="258" w:right="258"/>
-              <w:jc w:val="center"/>
-              <w:rPr>
-                <w:rFonts w:ascii="JetBrains Mono" w:hAnsi="JetBrains Mono" w:cs="JetBrains Mono"/>
+                <w:sz w:val="32"/>
+                <w:szCs w:val="32"/>
+              </w:rPr>
+            </w:pPr>
+          </w:p>
+        </w:tc>
+        <w:tc>
+          <w:tcPr>
+            <w:tcW w:w="3968" w:type="dxa"/>
+            <w:vAlign w:val="center"/>
+          </w:tcPr>
+          <w:p>
+            <w:pPr>
+              <w:ind w:left="258" w:right="258"/>
+              <w:jc w:val="center"/>
+              <w:rPr>
+                <w:rFonts w:ascii="JetBrains Mono" w:hAnsi="JetBrains Mono" w:cs="JetBrains Mono"/>
+                <w:sz w:val="32"/>
+                <w:szCs w:val="32"/>
+              </w:rPr>
+            </w:pPr>
+          </w:p>
+        </w:tc>
+        <w:tc>
+          <w:tcPr>
+            <w:tcW w:w="3968" w:type="dxa"/>
+            <w:vAlign w:val="center"/>
+          </w:tcPr>
+          <w:p>
+            <w:pPr>
+              <w:ind w:left="258" w:right="258"/>
+              <w:jc w:val="center"/>
+              <w:rPr>
+                <w:rFonts w:ascii="JetBrains Mono" w:hAnsi="JetBrains Mono" w:cs="JetBrains Mono"/>
+                <w:sz w:val="32"/>
+                <w:szCs w:val="32"/>
               </w:rPr>
             </w:pPr>
           </w:p>
@@ -1002,6 +1686,8 @@
         <w:rPr>
           <w:rFonts w:ascii="JetBrains Mono" w:hAnsi="JetBrains Mono" w:cs="JetBrains Mono"/>
           <w:vanish/>
+          <w:sz w:val="32"/>
+          <w:szCs w:val="32"/>
         </w:rPr>
       </w:pPr>
     </w:p>

</xml_diff>